<commit_message>
migrated project to AndroidX completely
</commit_message>
<xml_diff>
--- a/DBMS_Record_Format.docx
+++ b/DBMS_Record_Format.docx
@@ -81,39 +81,7 @@
           <w:sz w:val="32"/>
           <w:szCs w:val="32"/>
         </w:rPr>
-        <w:t>G</w:t>
-      </w:r>
-      <w:r>
-        <w:rPr>
-          <w:b/>
-          <w:sz w:val="32"/>
-          <w:szCs w:val="32"/>
-        </w:rPr>
-        <w:t>REY</w:t>
-      </w:r>
-      <w:r>
-        <w:rPr>
-          <w:b/>
-          <w:sz w:val="32"/>
-          <w:szCs w:val="32"/>
-        </w:rPr>
-        <w:t xml:space="preserve"> V</w:t>
-      </w:r>
-      <w:r>
-        <w:rPr>
-          <w:b/>
-          <w:sz w:val="32"/>
-          <w:szCs w:val="32"/>
-        </w:rPr>
-        <w:t>IBRANT</w:t>
-      </w:r>
-      <w:r>
-        <w:rPr>
-          <w:b/>
-          <w:sz w:val="32"/>
-          <w:szCs w:val="32"/>
-        </w:rPr>
-        <w:t>”</w:t>
+        <w:t>GREY VIBRANT”</w:t>
       </w:r>
     </w:p>
     <w:p>
@@ -1349,6 +1317,25 @@
           <w:sz w:val="32"/>
           <w:szCs w:val="32"/>
         </w:rPr>
+      </w:r>
+    </w:p>
+    <w:p>
+      <w:pPr>
+        <w:pStyle w:val="Normal"/>
+        <w:jc w:val="center"/>
+        <w:rPr>
+          <w:b/>
+          <w:b/>
+          <w:sz w:val="32"/>
+          <w:szCs w:val="32"/>
+        </w:rPr>
+      </w:pPr>
+      <w:r>
+        <w:rPr>
+          <w:b/>
+          <w:sz w:val="32"/>
+          <w:szCs w:val="32"/>
+        </w:rPr>
         <w:t>1.</w:t>
         <w:tab/>
         <w:t>ABSTRACT</w:t>
@@ -1631,6 +1618,25 @@
       <w:pPr>
         <w:pStyle w:val="Normal"/>
         <w:jc w:val="center"/>
+        <w:rPr>
+          <w:b/>
+          <w:b/>
+          <w:sz w:val="32"/>
+          <w:szCs w:val="32"/>
+        </w:rPr>
+      </w:pPr>
+      <w:r>
+        <w:rPr>
+          <w:b/>
+          <w:sz w:val="32"/>
+          <w:szCs w:val="32"/>
+        </w:rPr>
+      </w:r>
+    </w:p>
+    <w:p>
+      <w:pPr>
+        <w:pStyle w:val="Normal"/>
+        <w:jc w:val="center"/>
         <w:rPr/>
       </w:pPr>
       <w:r>
@@ -1657,38 +1663,6 @@
           <w:sz w:val="28"/>
           <w:szCs w:val="28"/>
         </w:rPr>
-        <w:t>Describe your idea here.</w:t>
-      </w:r>
-    </w:p>
-    <w:p>
-      <w:pPr>
-        <w:pStyle w:val="Normal"/>
-        <w:rPr>
-          <w:sz w:val="28"/>
-          <w:szCs w:val="28"/>
-        </w:rPr>
-      </w:pPr>
-      <w:r>
-        <w:rPr>
-          <w:sz w:val="28"/>
-          <w:szCs w:val="28"/>
-        </w:rPr>
-        <w:t>Describe what is the use of your project in 1- 2 pages.</w:t>
-      </w:r>
-    </w:p>
-    <w:p>
-      <w:pPr>
-        <w:pStyle w:val="Normal"/>
-        <w:rPr>
-          <w:sz w:val="28"/>
-          <w:szCs w:val="28"/>
-        </w:rPr>
-      </w:pPr>
-      <w:r>
-        <w:rPr>
-          <w:sz w:val="28"/>
-          <w:szCs w:val="28"/>
-        </w:rPr>
       </w:r>
     </w:p>
     <w:p>
@@ -1740,15 +1714,6 @@
           <w:szCs w:val="30"/>
         </w:rPr>
         <w:t>Apart from this a user can always unfollow an artist, delete a song from a playlist, queue or from song history. An artist can also delete a song from his/her personal album in case it was added by mistake or due to some other reason. A search functionality is also implemented to search a song on the basis of artist name, album, song name, language and genre.</w:t>
-      </w:r>
-    </w:p>
-    <w:p>
-      <w:pPr>
-        <w:pStyle w:val="Normal"/>
-        <w:rPr/>
-      </w:pPr>
-      <w:r>
-        <w:rPr/>
       </w:r>
     </w:p>
     <w:p>
@@ -1830,16 +1795,6 @@
       </w:pPr>
       <w:r>
         <w:rPr/>
-        <w:t>Paste your ER Diagram here.</w:t>
-      </w:r>
-    </w:p>
-    <w:p>
-      <w:pPr>
-        <w:pStyle w:val="Normal"/>
-        <w:rPr/>
-      </w:pPr>
-      <w:r>
-        <w:rPr/>
       </w:r>
     </w:p>
     <w:p>
@@ -1850,7 +1805,7 @@
       <w:r>
         <w:rPr/>
         <w:drawing>
-          <wp:anchor behindDoc="0" distT="0" distB="0" distL="0" distR="0" simplePos="0" locked="0" layoutInCell="1" allowOverlap="1" relativeHeight="36">
+          <wp:anchor behindDoc="0" distT="0" distB="0" distL="0" distR="0" simplePos="0" locked="0" layoutInCell="1" allowOverlap="1" relativeHeight="31">
             <wp:simplePos x="0" y="0"/>
             <wp:positionH relativeFrom="column">
               <wp:align>center</wp:align>
@@ -1928,7 +1883,6 @@
       </w:pPr>
       <w:r>
         <w:rPr/>
-        <w:t>Describe about all the tables.</w:t>
       </w:r>
     </w:p>
     <w:p>
@@ -3259,26 +3213,6 @@
         <w:t>3.C</w:t>
         <w:tab/>
         <w:t>NORMALIZED TABLES</w:t>
-      </w:r>
-    </w:p>
-    <w:p>
-      <w:pPr>
-        <w:pStyle w:val="Normal"/>
-        <w:rPr/>
-      </w:pPr>
-      <w:r>
-        <w:rPr/>
-        <w:t>Describe about normalization briefly.</w:t>
-      </w:r>
-    </w:p>
-    <w:p>
-      <w:pPr>
-        <w:pStyle w:val="Normal"/>
-        <w:rPr/>
-      </w:pPr>
-      <w:r>
-        <w:rPr/>
-        <w:t>Describe your 3NF tables here.</w:t>
       </w:r>
     </w:p>
     <w:p>
@@ -3476,8 +3410,8 @@
         <w:gridCol w:w="849"/>
         <w:gridCol w:w="1201"/>
         <w:gridCol w:w="735"/>
-        <w:gridCol w:w="1247"/>
-        <w:gridCol w:w="1569"/>
+        <w:gridCol w:w="1249"/>
+        <w:gridCol w:w="1567"/>
       </w:tblGrid>
       <w:tr>
         <w:trPr/>
@@ -3747,7 +3681,7 @@
         </w:tc>
         <w:tc>
           <w:tcPr>
-            <w:tcW w:w="1247" w:type="dxa"/>
+            <w:tcW w:w="1249" w:type="dxa"/>
             <w:tcBorders>
               <w:top w:val="single" w:sz="8" w:space="0" w:color="000000"/>
               <w:left w:val="single" w:sz="8" w:space="0" w:color="000000"/>
@@ -3801,7 +3735,7 @@
         </w:tc>
         <w:tc>
           <w:tcPr>
-            <w:tcW w:w="1569" w:type="dxa"/>
+            <w:tcW w:w="1567" w:type="dxa"/>
             <w:tcBorders>
               <w:top w:val="single" w:sz="8" w:space="0" w:color="000000"/>
               <w:left w:val="single" w:sz="8" w:space="0" w:color="000000"/>
@@ -4115,15 +4049,15 @@
         </w:tblCellMar>
       </w:tblPr>
       <w:tblGrid>
-        <w:gridCol w:w="790"/>
+        <w:gridCol w:w="789"/>
         <w:gridCol w:w="1189"/>
-        <w:gridCol w:w="1304"/>
+        <w:gridCol w:w="1305"/>
       </w:tblGrid>
       <w:tr>
         <w:trPr/>
         <w:tc>
           <w:tcPr>
-            <w:tcW w:w="790" w:type="dxa"/>
+            <w:tcW w:w="789" w:type="dxa"/>
             <w:tcBorders>
               <w:top w:val="single" w:sz="8" w:space="0" w:color="000000"/>
               <w:left w:val="single" w:sz="8" w:space="0" w:color="000000"/>
@@ -4225,7 +4159,7 @@
         </w:tc>
         <w:tc>
           <w:tcPr>
-            <w:tcW w:w="1304" w:type="dxa"/>
+            <w:tcW w:w="1305" w:type="dxa"/>
             <w:tcBorders>
               <w:top w:val="single" w:sz="8" w:space="0" w:color="000000"/>
               <w:left w:val="single" w:sz="8" w:space="0" w:color="000000"/>
@@ -4348,8 +4282,8 @@
         <w:gridCol w:w="1323"/>
         <w:gridCol w:w="770"/>
         <w:gridCol w:w="1201"/>
-        <w:gridCol w:w="737"/>
-        <w:gridCol w:w="1074"/>
+        <w:gridCol w:w="738"/>
+        <w:gridCol w:w="1073"/>
       </w:tblGrid>
       <w:tr>
         <w:trPr/>
@@ -4565,7 +4499,7 @@
         </w:tc>
         <w:tc>
           <w:tcPr>
-            <w:tcW w:w="737" w:type="dxa"/>
+            <w:tcW w:w="738" w:type="dxa"/>
             <w:tcBorders>
               <w:top w:val="single" w:sz="8" w:space="0" w:color="000000"/>
               <w:left w:val="single" w:sz="8" w:space="0" w:color="000000"/>
@@ -4619,7 +4553,7 @@
         </w:tc>
         <w:tc>
           <w:tcPr>
-            <w:tcW w:w="1074" w:type="dxa"/>
+            <w:tcW w:w="1073" w:type="dxa"/>
             <w:tcBorders>
               <w:top w:val="single" w:sz="8" w:space="0" w:color="000000"/>
               <w:left w:val="single" w:sz="8" w:space="0" w:color="000000"/>
@@ -6311,6 +6245,51 @@
         </w:rPr>
       </w:pPr>
       <w:r>
+        <w:rPr/>
+      </w:r>
+    </w:p>
+    <w:p>
+      <w:pPr>
+        <w:pStyle w:val="Normal"/>
+        <w:jc w:val="center"/>
+        <w:rPr>
+          <w:b/>
+          <w:b/>
+          <w:sz w:val="32"/>
+          <w:szCs w:val="32"/>
+        </w:rPr>
+      </w:pPr>
+      <w:r>
+        <w:rPr/>
+      </w:r>
+    </w:p>
+    <w:p>
+      <w:pPr>
+        <w:pStyle w:val="Normal"/>
+        <w:jc w:val="center"/>
+        <w:rPr>
+          <w:b/>
+          <w:b/>
+          <w:sz w:val="32"/>
+          <w:szCs w:val="32"/>
+        </w:rPr>
+      </w:pPr>
+      <w:r>
+        <w:rPr/>
+      </w:r>
+    </w:p>
+    <w:p>
+      <w:pPr>
+        <w:pStyle w:val="Normal"/>
+        <w:jc w:val="center"/>
+        <w:rPr>
+          <w:b/>
+          <w:b/>
+          <w:sz w:val="32"/>
+          <w:szCs w:val="32"/>
+        </w:rPr>
+      </w:pPr>
+      <w:r>
         <w:rPr>
           <w:b/>
           <w:sz w:val="32"/>
@@ -6328,7 +6307,6 @@
       </w:pPr>
       <w:r>
         <w:rPr/>
-        <w:t>Describe all the modules present in your project with screenshot.</w:t>
       </w:r>
     </w:p>
     <w:p>
@@ -8982,7 +8960,7 @@
                 <wp:positionV relativeFrom="paragraph">
                   <wp:posOffset>-13970</wp:posOffset>
                 </wp:positionV>
-                <wp:extent cx="770890" cy="695325"/>
+                <wp:extent cx="772160" cy="695325"/>
                 <wp:effectExtent l="0" t="0" r="0" b="0"/>
                 <wp:wrapNone/>
                 <wp:docPr id="22" name="Shape1"/>
@@ -8993,7 +8971,7 @@
                       <wps:spPr>
                         <a:xfrm>
                           <a:off x="0" y="0"/>
-                          <a:ext cx="770400" cy="694800"/>
+                          <a:ext cx="771480" cy="694800"/>
                         </a:xfrm>
                         <a:prstGeom prst="rect">
                           <a:avLst/>
@@ -9050,9 +9028,7 @@
                               <w:pStyle w:val="FrameContents"/>
                               <w:overflowPunct w:val="true"/>
                               <w:spacing w:lineRule="auto" w:line="240" w:before="0" w:after="0"/>
-                              <w:rPr>
-                                <w:color w:val="auto"/>
-                              </w:rPr>
+                              <w:rPr/>
                             </w:pPr>
                             <w:r>
                               <w:rPr>
@@ -9077,7 +9053,7 @@
           </mc:Choice>
           <mc:Fallback>
             <w:pict>
-              <v:rect id="shape_0" ID="Shape1" stroked="f" style="position:absolute;margin-left:-237.8pt;margin-top:-1.1pt;width:60.6pt;height:54.65pt">
+              <v:rect id="shape_0" ID="Shape1" stroked="f" style="position:absolute;margin-left:-237.8pt;margin-top:-1.1pt;width:60.7pt;height:54.65pt">
                 <w10:wrap type="square"/>
                 <v:fill o:detectmouseclick="t" on="false"/>
                 <v:stroke color="#3465a4" joinstyle="round" endcap="flat"/>
@@ -9122,9 +9098,7 @@
                         <w:pStyle w:val="FrameContents"/>
                         <w:overflowPunct w:val="true"/>
                         <w:spacing w:lineRule="auto" w:line="240" w:before="0" w:after="0"/>
-                        <w:rPr>
-                          <w:color w:val="auto"/>
-                        </w:rPr>
+                        <w:rPr/>
                       </w:pPr>
                       <w:r>
                         <w:rPr>
@@ -9541,84 +9515,7 @@
           <w:sz w:val="24"/>
           <w:szCs w:val="24"/>
         </w:rPr>
-        <w:t xml:space="preserve">10. Shared preferences: </w:t>
-      </w:r>
-      <w:r>
-        <w:rPr>
-          <w:sz w:val="24"/>
-          <w:szCs w:val="24"/>
-        </w:rPr>
-        <w:t>This module is used to store user/</w:t>
-      </w:r>
-      <w:r>
-        <w:rPr>
-          <w:sz w:val="24"/>
-          <w:szCs w:val="24"/>
-        </w:rPr>
-        <w:t>artist</w:t>
-      </w:r>
-      <w:r>
-        <w:rPr>
-          <w:sz w:val="24"/>
-          <w:szCs w:val="24"/>
-        </w:rPr>
-        <w:t xml:space="preserve"> credentials </w:t>
-      </w:r>
-      <w:r>
-        <w:rPr>
-          <w:sz w:val="24"/>
-          <w:szCs w:val="24"/>
-        </w:rPr>
-        <w:t>information</w:t>
-      </w:r>
-      <w:r>
-        <w:rPr>
-          <w:sz w:val="24"/>
-          <w:szCs w:val="24"/>
-        </w:rPr>
-        <w:t xml:space="preserve"> in the memory till the user/</w:t>
-      </w:r>
-      <w:r>
-        <w:rPr>
-          <w:sz w:val="24"/>
-          <w:szCs w:val="24"/>
-        </w:rPr>
-        <w:t>artist</w:t>
-      </w:r>
-      <w:r>
-        <w:rPr>
-          <w:sz w:val="24"/>
-          <w:szCs w:val="24"/>
-        </w:rPr>
-        <w:t xml:space="preserve"> session is on. The stored credentials authenticates the user/artist when he/she opens the app for the second time </w:t>
-      </w:r>
-      <w:r>
-        <w:rPr>
-          <w:sz w:val="24"/>
-          <w:szCs w:val="24"/>
-        </w:rPr>
-        <w:t>onward</w:t>
-      </w:r>
-      <w:r>
-        <w:rPr>
-          <w:sz w:val="24"/>
-          <w:szCs w:val="24"/>
-        </w:rPr>
-        <w:t xml:space="preserve"> and bypasses the repetitive login authentication process. </w:t>
-      </w:r>
-      <w:r>
-        <w:rPr>
-          <w:sz w:val="24"/>
-          <w:szCs w:val="24"/>
-        </w:rPr>
-        <w:t xml:space="preserve">The stored data about the user/artist is also passed on as parameter to the PHP files for database operations. Once the user logs out the shared preference memory is cleared. </w:t>
-      </w:r>
-      <w:r>
-        <w:rPr>
-          <w:sz w:val="24"/>
-          <w:szCs w:val="24"/>
-        </w:rPr>
-        <w:t xml:space="preserve"> </w:t>
+        <w:t xml:space="preserve">10. Shared preferences: This module is used to store user/artist credentials information in the memory till the user/artist session is on. The stored credentials authenticates the user/artist when he/she opens the app for the second time onward and bypasses the repetitive login authentication process. The stored data about the user/artist is also passed on as parameter to the PHP files for database operations. Once the user logs out the shared preference memory is cleared.  </w:t>
       </w:r>
     </w:p>
     <w:p>
@@ -9633,63 +9530,6 @@
       <w:r>
         <w:rPr>
           <w:b/>
-        </w:rPr>
-      </w:r>
-    </w:p>
-    <w:p>
-      <w:pPr>
-        <w:pStyle w:val="Normal"/>
-        <w:jc w:val="center"/>
-        <w:rPr>
-          <w:b/>
-          <w:b/>
-          <w:sz w:val="32"/>
-          <w:szCs w:val="32"/>
-        </w:rPr>
-      </w:pPr>
-      <w:r>
-        <w:rPr>
-          <w:b/>
-          <w:sz w:val="32"/>
-          <w:szCs w:val="32"/>
-        </w:rPr>
-      </w:r>
-    </w:p>
-    <w:p>
-      <w:pPr>
-        <w:pStyle w:val="Normal"/>
-        <w:jc w:val="center"/>
-        <w:rPr>
-          <w:b/>
-          <w:b/>
-          <w:sz w:val="32"/>
-          <w:szCs w:val="32"/>
-        </w:rPr>
-      </w:pPr>
-      <w:r>
-        <w:rPr>
-          <w:b/>
-          <w:sz w:val="32"/>
-          <w:szCs w:val="32"/>
-        </w:rPr>
-      </w:r>
-    </w:p>
-    <w:p>
-      <w:pPr>
-        <w:pStyle w:val="Normal"/>
-        <w:jc w:val="center"/>
-        <w:rPr>
-          <w:b/>
-          <w:b/>
-          <w:sz w:val="32"/>
-          <w:szCs w:val="32"/>
-        </w:rPr>
-      </w:pPr>
-      <w:r>
-        <w:rPr>
-          <w:b/>
-          <w:sz w:val="32"/>
-          <w:szCs w:val="32"/>
         </w:rPr>
       </w:r>
     </w:p>
@@ -9751,12 +9591,7 @@
     <w:p>
       <w:pPr>
         <w:pStyle w:val="Normal"/>
-        <w:rPr>
-          <w:b/>
-          <w:b/>
-          <w:sz w:val="28"/>
-          <w:szCs w:val="28"/>
-        </w:rPr>
+        <w:rPr/>
       </w:pPr>
       <w:r>
         <w:rPr>
@@ -9774,43 +9609,19 @@
       </w:pPr>
       <w:r>
         <w:rPr/>
-        <w:t>Describe the front end tools and framework.</w:t>
-      </w:r>
-    </w:p>
-    <w:p>
-      <w:pPr>
-        <w:pStyle w:val="Normal"/>
-        <w:rPr/>
-      </w:pPr>
-      <w:r>
-        <w:rPr/>
-      </w:r>
-    </w:p>
-    <w:p>
-      <w:pPr>
-        <w:pStyle w:val="Normal"/>
-        <w:rPr/>
-      </w:pPr>
-      <w:r>
-        <w:rPr>
-          <w:sz w:val="28"/>
-          <w:szCs w:val="28"/>
-        </w:rPr>
-        <w:t xml:space="preserve">The front-end tool used for this project was Android and the framework used was android. The project was developed using Java language to make most part of the front-end and XML was used to design the user interface throughout the application. The XML is used for making the user-interface and in our application, all the activities and fragments that were made were all coded in XML. The user input, intents, displaying output in a proper manner, making requests to APIs were all done in Java. The button clicks, search query input and shifting from one page of the application to another was all part of java coding. The library used for connecting </w:t>
-      </w:r>
-      <w:r>
-        <w:rPr>
-          <w:sz w:val="28"/>
-          <w:szCs w:val="28"/>
-        </w:rPr>
-        <w:t xml:space="preserve">to </w:t>
-      </w:r>
-      <w:r>
-        <w:rPr>
-          <w:sz w:val="28"/>
-          <w:szCs w:val="28"/>
-        </w:rPr>
-        <w:t xml:space="preserve">MySQL server was Volley. Volley is a Java library used to make GET, PUT, POST, DELETE requests and in our case we used POST method of this library to make requests to the MySQL server. The android framework has </w:t>
+      </w:r>
+    </w:p>
+    <w:p>
+      <w:pPr>
+        <w:pStyle w:val="Normal"/>
+        <w:rPr/>
+      </w:pPr>
+      <w:r>
+        <w:rPr>
+          <w:sz w:val="28"/>
+          <w:szCs w:val="28"/>
+        </w:rPr>
+        <w:t xml:space="preserve">The front-end tool used for this project was Android and the framework used was android. The project was developed using Java language to make most part of the front-end and XML was used to design the user interface throughout the application. The XML is used for making the user-interface and in our application, all the activities and fragments that were made were all coded in XML. The user input, intents, displaying output in a proper manner, making requests to APIs were all done in Java. The button clicks, search query input and shifting from one page of the application to another was all part of java coding. The library used for connecting to MySQL server was Volley. Volley is a Java library used to make GET, PUT, POST, DELETE requests and in our case we used POST method of this library to make requests to the MySQL server. The android framework has </w:t>
       </w:r>
       <w:r>
         <w:rPr>
@@ -9981,6 +9792,20 @@
     <w:p>
       <w:pPr>
         <w:pStyle w:val="Normal"/>
+        <w:rPr>
+          <w:b/>
+          <w:b/>
+          <w:sz w:val="28"/>
+          <w:szCs w:val="28"/>
+        </w:rPr>
+      </w:pPr>
+      <w:r>
+        <w:rPr/>
+      </w:r>
+    </w:p>
+    <w:p>
+      <w:pPr>
+        <w:pStyle w:val="Normal"/>
         <w:rPr/>
       </w:pPr>
       <w:r>
@@ -10071,7 +9896,21 @@
           <w:sz w:val="28"/>
           <w:szCs w:val="28"/>
         </w:rPr>
-        <w:t xml:space="preserve">The database used for our project was MySQL. The queries were written in MySQL and the back-end </w:t>
+        <w:t xml:space="preserve">The database used for our project was MySQL. The queries were written in MySQL and the back-end server side scripting language is </w:t>
+      </w:r>
+      <w:r>
+        <w:rPr>
+          <w:b/>
+          <w:bCs/>
+          <w:i w:val="false"/>
+          <w:caps w:val="false"/>
+          <w:smallCaps w:val="false"/>
+          <w:color w:val="000000"/>
+          <w:spacing w:val="0"/>
+          <w:sz w:val="28"/>
+          <w:szCs w:val="28"/>
+        </w:rPr>
+        <w:t>PHP</w:t>
       </w:r>
       <w:r>
         <w:rPr>
@@ -10084,7 +9923,29 @@
           <w:sz w:val="28"/>
           <w:szCs w:val="28"/>
         </w:rPr>
-        <w:t xml:space="preserve">server side </w:t>
+        <w:t>.</w:t>
+      </w:r>
+    </w:p>
+    <w:p>
+      <w:pPr>
+        <w:pStyle w:val="Normal"/>
+        <w:widowControl/>
+        <w:ind w:left="0" w:right="0" w:hanging="0"/>
+        <w:rPr/>
+      </w:pPr>
+      <w:r>
+        <w:rPr>
+          <w:b/>
+          <w:bCs/>
+          <w:i w:val="false"/>
+          <w:caps w:val="false"/>
+          <w:smallCaps w:val="false"/>
+          <w:color w:val="000000"/>
+          <w:spacing w:val="0"/>
+          <w:sz w:val="28"/>
+          <w:szCs w:val="28"/>
+        </w:rPr>
+        <w:t>PhpMyAdmin</w:t>
       </w:r>
       <w:r>
         <w:rPr>
@@ -10097,212 +9958,7 @@
           <w:sz w:val="28"/>
           <w:szCs w:val="28"/>
         </w:rPr>
-        <w:t xml:space="preserve">scripting language </w:t>
-      </w:r>
-      <w:r>
-        <w:rPr>
-          <w:b w:val="false"/>
-          <w:i w:val="false"/>
-          <w:caps w:val="false"/>
-          <w:smallCaps w:val="false"/>
-          <w:color w:val="000000"/>
-          <w:spacing w:val="0"/>
-          <w:sz w:val="28"/>
-          <w:szCs w:val="28"/>
-        </w:rPr>
-        <w:t xml:space="preserve">is </w:t>
-      </w:r>
-      <w:r>
-        <w:rPr>
-          <w:b/>
-          <w:bCs/>
-          <w:i w:val="false"/>
-          <w:caps w:val="false"/>
-          <w:smallCaps w:val="false"/>
-          <w:color w:val="000000"/>
-          <w:spacing w:val="0"/>
-          <w:sz w:val="28"/>
-          <w:szCs w:val="28"/>
-        </w:rPr>
-        <w:t>PHP</w:t>
-      </w:r>
-      <w:r>
-        <w:rPr>
-          <w:b w:val="false"/>
-          <w:i w:val="false"/>
-          <w:caps w:val="false"/>
-          <w:smallCaps w:val="false"/>
-          <w:color w:val="000000"/>
-          <w:spacing w:val="0"/>
-          <w:sz w:val="28"/>
-          <w:szCs w:val="28"/>
-        </w:rPr>
-        <w:t>.</w:t>
-      </w:r>
-    </w:p>
-    <w:p>
-      <w:pPr>
-        <w:pStyle w:val="Normal"/>
-        <w:widowControl/>
-        <w:ind w:left="0" w:right="0" w:hanging="0"/>
-        <w:rPr/>
-      </w:pPr>
-      <w:r>
-        <w:rPr>
-          <w:b/>
-          <w:bCs/>
-          <w:i w:val="false"/>
-          <w:caps w:val="false"/>
-          <w:smallCaps w:val="false"/>
-          <w:color w:val="000000"/>
-          <w:spacing w:val="0"/>
-          <w:sz w:val="28"/>
-          <w:szCs w:val="28"/>
-        </w:rPr>
-        <w:t>PhpMyAdmin</w:t>
-      </w:r>
-      <w:r>
-        <w:rPr>
-          <w:b w:val="false"/>
-          <w:i w:val="false"/>
-          <w:caps w:val="false"/>
-          <w:smallCaps w:val="false"/>
-          <w:color w:val="000000"/>
-          <w:spacing w:val="0"/>
-          <w:sz w:val="28"/>
-          <w:szCs w:val="28"/>
-        </w:rPr>
-        <w:t xml:space="preserve"> </w:t>
-      </w:r>
-      <w:r>
-        <w:rPr>
-          <w:b w:val="false"/>
-          <w:i w:val="false"/>
-          <w:caps w:val="false"/>
-          <w:smallCaps w:val="false"/>
-          <w:color w:val="000000"/>
-          <w:spacing w:val="0"/>
-          <w:sz w:val="28"/>
-          <w:szCs w:val="28"/>
-        </w:rPr>
-        <w:t>is</w:t>
-      </w:r>
-      <w:r>
-        <w:rPr>
-          <w:b w:val="false"/>
-          <w:i w:val="false"/>
-          <w:caps w:val="false"/>
-          <w:smallCaps w:val="false"/>
-          <w:color w:val="000000"/>
-          <w:spacing w:val="0"/>
-          <w:sz w:val="28"/>
-          <w:szCs w:val="28"/>
-        </w:rPr>
-        <w:t xml:space="preserve"> a software that hos</w:t>
-      </w:r>
-      <w:r>
-        <w:rPr>
-          <w:b w:val="false"/>
-          <w:i w:val="false"/>
-          <w:caps w:val="false"/>
-          <w:smallCaps w:val="false"/>
-          <w:color w:val="000000"/>
-          <w:spacing w:val="0"/>
-          <w:sz w:val="28"/>
-          <w:szCs w:val="28"/>
-        </w:rPr>
-        <w:t>ts</w:t>
-      </w:r>
-      <w:r>
-        <w:rPr>
-          <w:b w:val="false"/>
-          <w:i w:val="false"/>
-          <w:caps w:val="false"/>
-          <w:smallCaps w:val="false"/>
-          <w:color w:val="000000"/>
-          <w:spacing w:val="0"/>
-          <w:sz w:val="28"/>
-          <w:szCs w:val="28"/>
-        </w:rPr>
-        <w:t xml:space="preserve"> MySQL server. PHP file establish</w:t>
-      </w:r>
-      <w:r>
-        <w:rPr>
-          <w:b w:val="false"/>
-          <w:i w:val="false"/>
-          <w:caps w:val="false"/>
-          <w:smallCaps w:val="false"/>
-          <w:color w:val="000000"/>
-          <w:spacing w:val="0"/>
-          <w:sz w:val="28"/>
-          <w:szCs w:val="28"/>
-        </w:rPr>
-        <w:t>es</w:t>
-      </w:r>
-      <w:r>
-        <w:rPr>
-          <w:b w:val="false"/>
-          <w:i w:val="false"/>
-          <w:caps w:val="false"/>
-          <w:smallCaps w:val="false"/>
-          <w:color w:val="000000"/>
-          <w:spacing w:val="0"/>
-          <w:sz w:val="28"/>
-          <w:szCs w:val="28"/>
-        </w:rPr>
-        <w:t xml:space="preserve"> a connection with the database and then perform</w:t>
-      </w:r>
-      <w:r>
-        <w:rPr>
-          <w:b w:val="false"/>
-          <w:i w:val="false"/>
-          <w:caps w:val="false"/>
-          <w:smallCaps w:val="false"/>
-          <w:color w:val="000000"/>
-          <w:spacing w:val="0"/>
-          <w:sz w:val="28"/>
-          <w:szCs w:val="28"/>
-        </w:rPr>
-        <w:t>s</w:t>
-      </w:r>
-      <w:r>
-        <w:rPr>
-          <w:b w:val="false"/>
-          <w:i w:val="false"/>
-          <w:caps w:val="false"/>
-          <w:smallCaps w:val="false"/>
-          <w:color w:val="000000"/>
-          <w:spacing w:val="0"/>
-          <w:sz w:val="28"/>
-          <w:szCs w:val="28"/>
-        </w:rPr>
-        <w:t xml:space="preserve"> queries that </w:t>
-      </w:r>
-      <w:r>
-        <w:rPr>
-          <w:b w:val="false"/>
-          <w:i w:val="false"/>
-          <w:caps w:val="false"/>
-          <w:smallCaps w:val="false"/>
-          <w:color w:val="000000"/>
-          <w:spacing w:val="0"/>
-          <w:sz w:val="28"/>
-          <w:szCs w:val="28"/>
-        </w:rPr>
-        <w:t>are</w:t>
-      </w:r>
-      <w:r>
-        <w:rPr>
-          <w:b w:val="false"/>
-          <w:i w:val="false"/>
-          <w:caps w:val="false"/>
-          <w:smallCaps w:val="false"/>
-          <w:color w:val="000000"/>
-          <w:spacing w:val="0"/>
-          <w:sz w:val="28"/>
-          <w:szCs w:val="28"/>
-        </w:rPr>
-        <w:t xml:space="preserve"> needed. The queries are present in the PHP files which can be found in </w:t>
+        <w:t xml:space="preserve"> is a software that hosts MySQL server. PHP file establishes a connection with the database and then performs queries that are needed. The queries are present in the PHP files which can be found in </w:t>
       </w:r>
       <w:r>
         <w:rPr>
@@ -10330,163 +9986,7 @@
           <w:sz w:val="28"/>
           <w:szCs w:val="28"/>
         </w:rPr>
-        <w:t xml:space="preserve"> folder of our GitHub repository. The Volley library ma</w:t>
-      </w:r>
-      <w:r>
-        <w:rPr>
-          <w:b w:val="false"/>
-          <w:i w:val="false"/>
-          <w:caps w:val="false"/>
-          <w:smallCaps w:val="false"/>
-          <w:color w:val="000000"/>
-          <w:spacing w:val="0"/>
-          <w:sz w:val="28"/>
-          <w:szCs w:val="28"/>
-        </w:rPr>
-        <w:t>kes</w:t>
-      </w:r>
-      <w:r>
-        <w:rPr>
-          <w:b w:val="false"/>
-          <w:i w:val="false"/>
-          <w:caps w:val="false"/>
-          <w:smallCaps w:val="false"/>
-          <w:color w:val="000000"/>
-          <w:spacing w:val="0"/>
-          <w:sz w:val="28"/>
-          <w:szCs w:val="28"/>
-        </w:rPr>
-        <w:t xml:space="preserve"> app connection to one of these PHP files based on the query that need</w:t>
-      </w:r>
-      <w:r>
-        <w:rPr>
-          <w:b w:val="false"/>
-          <w:i w:val="false"/>
-          <w:caps w:val="false"/>
-          <w:smallCaps w:val="false"/>
-          <w:color w:val="000000"/>
-          <w:spacing w:val="0"/>
-          <w:sz w:val="28"/>
-          <w:szCs w:val="28"/>
-        </w:rPr>
-        <w:t>s</w:t>
-      </w:r>
-      <w:r>
-        <w:rPr>
-          <w:b w:val="false"/>
-          <w:i w:val="false"/>
-          <w:caps w:val="false"/>
-          <w:smallCaps w:val="false"/>
-          <w:color w:val="000000"/>
-          <w:spacing w:val="0"/>
-          <w:sz w:val="28"/>
-          <w:szCs w:val="28"/>
-        </w:rPr>
-        <w:t xml:space="preserve"> to be performed. The PHP files upon getting POST request </w:t>
-      </w:r>
-      <w:r>
-        <w:rPr>
-          <w:b w:val="false"/>
-          <w:i w:val="false"/>
-          <w:caps w:val="false"/>
-          <w:smallCaps w:val="false"/>
-          <w:color w:val="000000"/>
-          <w:spacing w:val="0"/>
-          <w:sz w:val="28"/>
-          <w:szCs w:val="28"/>
-        </w:rPr>
-        <w:t>connects</w:t>
-      </w:r>
-      <w:r>
-        <w:rPr>
-          <w:b w:val="false"/>
-          <w:i w:val="false"/>
-          <w:caps w:val="false"/>
-          <w:smallCaps w:val="false"/>
-          <w:color w:val="000000"/>
-          <w:spacing w:val="0"/>
-          <w:sz w:val="28"/>
-          <w:szCs w:val="28"/>
-        </w:rPr>
-        <w:t xml:space="preserve"> to the MySQL server running at PhpMyAdmin and sen</w:t>
-      </w:r>
-      <w:r>
-        <w:rPr>
-          <w:b w:val="false"/>
-          <w:i w:val="false"/>
-          <w:caps w:val="false"/>
-          <w:smallCaps w:val="false"/>
-          <w:color w:val="000000"/>
-          <w:spacing w:val="0"/>
-          <w:sz w:val="28"/>
-          <w:szCs w:val="28"/>
-        </w:rPr>
-        <w:t>ds</w:t>
-      </w:r>
-      <w:r>
-        <w:rPr>
-          <w:b w:val="false"/>
-          <w:i w:val="false"/>
-          <w:caps w:val="false"/>
-          <w:smallCaps w:val="false"/>
-          <w:color w:val="000000"/>
-          <w:spacing w:val="0"/>
-          <w:sz w:val="28"/>
-          <w:szCs w:val="28"/>
-        </w:rPr>
-        <w:t xml:space="preserve"> the MySQL query as input. The output (tuples) received by the PHP file </w:t>
-      </w:r>
-      <w:r>
-        <w:rPr>
-          <w:b w:val="false"/>
-          <w:i w:val="false"/>
-          <w:caps w:val="false"/>
-          <w:smallCaps w:val="false"/>
-          <w:color w:val="000000"/>
-          <w:spacing w:val="0"/>
-          <w:sz w:val="28"/>
-          <w:szCs w:val="28"/>
-        </w:rPr>
-        <w:t>are</w:t>
-      </w:r>
-      <w:r>
-        <w:rPr>
-          <w:b w:val="false"/>
-          <w:i w:val="false"/>
-          <w:caps w:val="false"/>
-          <w:smallCaps w:val="false"/>
-          <w:color w:val="000000"/>
-          <w:spacing w:val="0"/>
-          <w:sz w:val="28"/>
-          <w:szCs w:val="28"/>
-        </w:rPr>
-        <w:t xml:space="preserve"> sent back to the android application using the volley library. The tuples </w:t>
-      </w:r>
-      <w:r>
-        <w:rPr>
-          <w:b w:val="false"/>
-          <w:i w:val="false"/>
-          <w:caps w:val="false"/>
-          <w:smallCaps w:val="false"/>
-          <w:color w:val="000000"/>
-          <w:spacing w:val="0"/>
-          <w:sz w:val="28"/>
-          <w:szCs w:val="28"/>
-        </w:rPr>
-        <w:t>are</w:t>
-      </w:r>
-      <w:r>
-        <w:rPr>
-          <w:b w:val="false"/>
-          <w:i w:val="false"/>
-          <w:caps w:val="false"/>
-          <w:smallCaps w:val="false"/>
-          <w:color w:val="000000"/>
-          <w:spacing w:val="0"/>
-          <w:sz w:val="28"/>
-          <w:szCs w:val="28"/>
-        </w:rPr>
-        <w:t xml:space="preserve"> encoded in JSON format before sending them to the android application for easier parsing in the application back-end. The back-end code can be partly found in the Java code which is purely for the android application. The PHP files can serve as a back-end to any application be it android, IOS or Web application. </w:t>
+        <w:t xml:space="preserve"> folder of our GitHub repository. The Volley library makes app connection to one of these PHP files based on the query that needs to be performed. The PHP files upon getting POST request connects to the MySQL server running at PhpMyAdmin and sends the MySQL query as input. The output (tuples) received by the PHP file are sent back to the android application using the volley library. The tuples are encoded in JSON format before sending them to the android application for easier parsing in the application back-end. The back-end code can be partly found in the Java code which is purely for the android application. The PHP files can serve as a back-end to any application be it android, IOS or Web application. </w:t>
       </w:r>
     </w:p>
     <w:p>
@@ -10506,321 +10006,6 @@
           <w:sz w:val="32"/>
           <w:szCs w:val="32"/>
         </w:rPr>
-      </w:r>
-    </w:p>
-    <w:p>
-      <w:pPr>
-        <w:pStyle w:val="Normal"/>
-        <w:jc w:val="center"/>
-        <w:rPr>
-          <w:b/>
-          <w:b/>
-          <w:sz w:val="32"/>
-          <w:szCs w:val="32"/>
-        </w:rPr>
-      </w:pPr>
-      <w:r>
-        <w:rPr/>
-      </w:r>
-    </w:p>
-    <w:p>
-      <w:pPr>
-        <w:pStyle w:val="Normal"/>
-        <w:jc w:val="center"/>
-        <w:rPr>
-          <w:b/>
-          <w:b/>
-          <w:sz w:val="32"/>
-          <w:szCs w:val="32"/>
-        </w:rPr>
-      </w:pPr>
-      <w:r>
-        <w:rPr/>
-      </w:r>
-    </w:p>
-    <w:p>
-      <w:pPr>
-        <w:pStyle w:val="Normal"/>
-        <w:jc w:val="center"/>
-        <w:rPr>
-          <w:b/>
-          <w:b/>
-          <w:sz w:val="32"/>
-          <w:szCs w:val="32"/>
-        </w:rPr>
-      </w:pPr>
-      <w:r>
-        <w:rPr/>
-      </w:r>
-    </w:p>
-    <w:p>
-      <w:pPr>
-        <w:pStyle w:val="Normal"/>
-        <w:jc w:val="center"/>
-        <w:rPr>
-          <w:b/>
-          <w:b/>
-          <w:sz w:val="32"/>
-          <w:szCs w:val="32"/>
-        </w:rPr>
-      </w:pPr>
-      <w:r>
-        <w:rPr/>
-      </w:r>
-    </w:p>
-    <w:p>
-      <w:pPr>
-        <w:pStyle w:val="Normal"/>
-        <w:jc w:val="center"/>
-        <w:rPr>
-          <w:b/>
-          <w:b/>
-          <w:sz w:val="32"/>
-          <w:szCs w:val="32"/>
-        </w:rPr>
-      </w:pPr>
-      <w:r>
-        <w:rPr/>
-      </w:r>
-    </w:p>
-    <w:p>
-      <w:pPr>
-        <w:pStyle w:val="Normal"/>
-        <w:jc w:val="center"/>
-        <w:rPr>
-          <w:b/>
-          <w:b/>
-          <w:sz w:val="32"/>
-          <w:szCs w:val="32"/>
-        </w:rPr>
-      </w:pPr>
-      <w:r>
-        <w:rPr/>
-      </w:r>
-    </w:p>
-    <w:p>
-      <w:pPr>
-        <w:pStyle w:val="Normal"/>
-        <w:jc w:val="center"/>
-        <w:rPr>
-          <w:b/>
-          <w:b/>
-          <w:sz w:val="32"/>
-          <w:szCs w:val="32"/>
-        </w:rPr>
-      </w:pPr>
-      <w:r>
-        <w:rPr/>
-      </w:r>
-    </w:p>
-    <w:p>
-      <w:pPr>
-        <w:pStyle w:val="Normal"/>
-        <w:jc w:val="center"/>
-        <w:rPr>
-          <w:b/>
-          <w:b/>
-          <w:sz w:val="32"/>
-          <w:szCs w:val="32"/>
-        </w:rPr>
-      </w:pPr>
-      <w:r>
-        <w:rPr/>
-      </w:r>
-    </w:p>
-    <w:p>
-      <w:pPr>
-        <w:pStyle w:val="Normal"/>
-        <w:jc w:val="center"/>
-        <w:rPr>
-          <w:b/>
-          <w:b/>
-          <w:sz w:val="32"/>
-          <w:szCs w:val="32"/>
-        </w:rPr>
-      </w:pPr>
-      <w:r>
-        <w:rPr/>
-      </w:r>
-    </w:p>
-    <w:p>
-      <w:pPr>
-        <w:pStyle w:val="Normal"/>
-        <w:jc w:val="center"/>
-        <w:rPr>
-          <w:b/>
-          <w:b/>
-          <w:sz w:val="32"/>
-          <w:szCs w:val="32"/>
-        </w:rPr>
-      </w:pPr>
-      <w:r>
-        <w:rPr/>
-      </w:r>
-    </w:p>
-    <w:p>
-      <w:pPr>
-        <w:pStyle w:val="Normal"/>
-        <w:jc w:val="center"/>
-        <w:rPr>
-          <w:b/>
-          <w:b/>
-          <w:sz w:val="32"/>
-          <w:szCs w:val="32"/>
-        </w:rPr>
-      </w:pPr>
-      <w:r>
-        <w:rPr/>
-      </w:r>
-    </w:p>
-    <w:p>
-      <w:pPr>
-        <w:pStyle w:val="Normal"/>
-        <w:jc w:val="center"/>
-        <w:rPr>
-          <w:b/>
-          <w:b/>
-          <w:sz w:val="32"/>
-          <w:szCs w:val="32"/>
-        </w:rPr>
-      </w:pPr>
-      <w:r>
-        <w:rPr/>
-      </w:r>
-    </w:p>
-    <w:p>
-      <w:pPr>
-        <w:pStyle w:val="Normal"/>
-        <w:jc w:val="center"/>
-        <w:rPr>
-          <w:b/>
-          <w:b/>
-          <w:sz w:val="32"/>
-          <w:szCs w:val="32"/>
-        </w:rPr>
-      </w:pPr>
-      <w:r>
-        <w:rPr/>
-      </w:r>
-    </w:p>
-    <w:p>
-      <w:pPr>
-        <w:pStyle w:val="Normal"/>
-        <w:jc w:val="center"/>
-        <w:rPr>
-          <w:b/>
-          <w:b/>
-          <w:sz w:val="32"/>
-          <w:szCs w:val="32"/>
-        </w:rPr>
-      </w:pPr>
-      <w:r>
-        <w:rPr/>
-      </w:r>
-    </w:p>
-    <w:p>
-      <w:pPr>
-        <w:pStyle w:val="Normal"/>
-        <w:jc w:val="center"/>
-        <w:rPr>
-          <w:b/>
-          <w:b/>
-          <w:sz w:val="32"/>
-          <w:szCs w:val="32"/>
-        </w:rPr>
-      </w:pPr>
-      <w:r>
-        <w:rPr/>
-      </w:r>
-    </w:p>
-    <w:p>
-      <w:pPr>
-        <w:pStyle w:val="Normal"/>
-        <w:jc w:val="center"/>
-        <w:rPr>
-          <w:b/>
-          <w:b/>
-          <w:sz w:val="32"/>
-          <w:szCs w:val="32"/>
-        </w:rPr>
-      </w:pPr>
-      <w:r>
-        <w:rPr/>
-      </w:r>
-    </w:p>
-    <w:p>
-      <w:pPr>
-        <w:pStyle w:val="Normal"/>
-        <w:jc w:val="center"/>
-        <w:rPr>
-          <w:b/>
-          <w:b/>
-          <w:sz w:val="32"/>
-          <w:szCs w:val="32"/>
-        </w:rPr>
-      </w:pPr>
-      <w:r>
-        <w:rPr/>
-      </w:r>
-    </w:p>
-    <w:p>
-      <w:pPr>
-        <w:pStyle w:val="Normal"/>
-        <w:jc w:val="center"/>
-        <w:rPr>
-          <w:b/>
-          <w:b/>
-          <w:sz w:val="32"/>
-          <w:szCs w:val="32"/>
-        </w:rPr>
-      </w:pPr>
-      <w:r>
-        <w:rPr/>
-      </w:r>
-    </w:p>
-    <w:p>
-      <w:pPr>
-        <w:pStyle w:val="Normal"/>
-        <w:jc w:val="center"/>
-        <w:rPr>
-          <w:b/>
-          <w:b/>
-          <w:sz w:val="32"/>
-          <w:szCs w:val="32"/>
-        </w:rPr>
-      </w:pPr>
-      <w:r>
-        <w:rPr/>
-      </w:r>
-    </w:p>
-    <w:p>
-      <w:pPr>
-        <w:pStyle w:val="Normal"/>
-        <w:jc w:val="center"/>
-        <w:rPr>
-          <w:b/>
-          <w:b/>
-          <w:sz w:val="32"/>
-          <w:szCs w:val="32"/>
-        </w:rPr>
-      </w:pPr>
-      <w:r>
-        <w:rPr/>
-      </w:r>
-    </w:p>
-    <w:p>
-      <w:pPr>
-        <w:pStyle w:val="Normal"/>
-        <w:jc w:val="center"/>
-        <w:rPr>
-          <w:b/>
-          <w:b/>
-          <w:sz w:val="32"/>
-          <w:szCs w:val="32"/>
-        </w:rPr>
-      </w:pPr>
-      <w:r>
-        <w:rPr/>
       </w:r>
     </w:p>
     <w:p>
@@ -10897,12 +10082,12 @@
               <wp:anchor behindDoc="0" distT="0" distB="0" distL="0" distR="0" simplePos="0" locked="0" layoutInCell="1" allowOverlap="1" relativeHeight="28">
                 <wp:simplePos x="0" y="0"/>
                 <wp:positionH relativeFrom="column">
-                  <wp:posOffset>3097530</wp:posOffset>
+                  <wp:posOffset>3075940</wp:posOffset>
                 </wp:positionH>
                 <wp:positionV relativeFrom="paragraph">
-                  <wp:posOffset>3532505</wp:posOffset>
+                  <wp:posOffset>3484880</wp:posOffset>
                 </wp:positionV>
-                <wp:extent cx="2957830" cy="428625"/>
+                <wp:extent cx="2959100" cy="428625"/>
                 <wp:effectExtent l="0" t="0" r="0" b="0"/>
                 <wp:wrapNone/>
                 <wp:docPr id="26" name="Shape2"/>
@@ -10913,7 +10098,7 @@
                       <wps:spPr>
                         <a:xfrm>
                           <a:off x="0" y="0"/>
-                          <a:ext cx="2957040" cy="428040"/>
+                          <a:ext cx="2958480" cy="428040"/>
                         </a:xfrm>
                         <a:prstGeom prst="rect">
                           <a:avLst/>
@@ -10956,9 +10141,7 @@
                               <w:overflowPunct w:val="true"/>
                               <w:spacing w:lineRule="auto" w:line="240" w:before="0" w:after="0"/>
                               <w:jc w:val="center"/>
-                              <w:rPr>
-                                <w:color w:val="auto"/>
-                              </w:rPr>
+                              <w:rPr/>
                             </w:pPr>
                             <w:r>
                               <w:rPr>
@@ -10983,7 +10166,7 @@
           </mc:Choice>
           <mc:Fallback>
             <w:pict>
-              <v:rect id="shape_0" ID="Shape2" stroked="f" style="position:absolute;margin-left:243.9pt;margin-top:278.15pt;width:232.8pt;height:33.65pt">
+              <v:rect id="shape_0" ID="Shape2" stroked="f" style="position:absolute;margin-left:242.2pt;margin-top:274.4pt;width:232.9pt;height:33.65pt">
                 <w10:wrap type="square"/>
                 <v:fill o:detectmouseclick="t" on="false"/>
                 <v:stroke color="#3465a4" joinstyle="round" endcap="flat"/>
@@ -11014,9 +10197,7 @@
                         <w:overflowPunct w:val="true"/>
                         <w:spacing w:lineRule="auto" w:line="240" w:before="0" w:after="0"/>
                         <w:jc w:val="center"/>
-                        <w:rPr>
-                          <w:color w:val="auto"/>
-                        </w:rPr>
+                        <w:rPr/>
                       </w:pPr>
                       <w:r>
                         <w:rPr>
@@ -11043,9 +10224,9 @@
                   <wp:posOffset>178435</wp:posOffset>
                 </wp:positionH>
                 <wp:positionV relativeFrom="paragraph">
-                  <wp:posOffset>3611245</wp:posOffset>
+                  <wp:posOffset>3578225</wp:posOffset>
                 </wp:positionV>
-                <wp:extent cx="1050925" cy="266065"/>
+                <wp:extent cx="1052195" cy="266065"/>
                 <wp:effectExtent l="0" t="0" r="0" b="0"/>
                 <wp:wrapNone/>
                 <wp:docPr id="28" name="Shape3"/>
@@ -11056,7 +10237,7 @@
                       <wps:spPr>
                         <a:xfrm>
                           <a:off x="0" y="0"/>
-                          <a:ext cx="1050120" cy="265320"/>
+                          <a:ext cx="1051560" cy="265320"/>
                         </a:xfrm>
                         <a:prstGeom prst="rect">
                           <a:avLst/>
@@ -11080,9 +10261,7 @@
                               <w:overflowPunct w:val="true"/>
                               <w:spacing w:lineRule="auto" w:line="240" w:before="0" w:after="0"/>
                               <w:jc w:val="center"/>
-                              <w:rPr>
-                                <w:color w:val="auto"/>
-                              </w:rPr>
+                              <w:rPr/>
                             </w:pPr>
                             <w:r>
                               <w:rPr>
@@ -11107,7 +10286,7 @@
           </mc:Choice>
           <mc:Fallback>
             <w:pict>
-              <v:rect id="shape_0" ID="Shape3" stroked="f" style="position:absolute;margin-left:14.05pt;margin-top:284.35pt;width:82.65pt;height:20.85pt">
+              <v:rect id="shape_0" ID="Shape3" stroked="f" style="position:absolute;margin-left:14.05pt;margin-top:281.75pt;width:82.75pt;height:20.85pt">
                 <w10:wrap type="square"/>
                 <v:fill o:detectmouseclick="t" on="false"/>
                 <v:stroke color="#3465a4" joinstyle="round" endcap="flat"/>
@@ -11119,9 +10298,7 @@
                         <w:overflowPunct w:val="true"/>
                         <w:spacing w:lineRule="auto" w:line="240" w:before="0" w:after="0"/>
                         <w:jc w:val="center"/>
-                        <w:rPr>
-                          <w:color w:val="auto"/>
-                        </w:rPr>
+                        <w:rPr/>
                       </w:pPr>
                       <w:r>
                         <w:rPr>
@@ -11150,7 +10327,7 @@
                 <wp:positionV relativeFrom="paragraph">
                   <wp:posOffset>3611245</wp:posOffset>
                 </wp:positionV>
-                <wp:extent cx="993140" cy="266065"/>
+                <wp:extent cx="994410" cy="266065"/>
                 <wp:effectExtent l="0" t="0" r="0" b="0"/>
                 <wp:wrapNone/>
                 <wp:docPr id="30" name="Shape4"/>
@@ -11161,7 +10338,7 @@
                       <wps:spPr>
                         <a:xfrm>
                           <a:off x="0" y="0"/>
-                          <a:ext cx="992520" cy="265320"/>
+                          <a:ext cx="993600" cy="265320"/>
                         </a:xfrm>
                         <a:prstGeom prst="rect">
                           <a:avLst/>
@@ -11185,9 +10362,7 @@
                               <w:overflowPunct w:val="true"/>
                               <w:spacing w:lineRule="auto" w:line="240" w:before="0" w:after="0"/>
                               <w:jc w:val="center"/>
-                              <w:rPr>
-                                <w:color w:val="auto"/>
-                              </w:rPr>
+                              <w:rPr/>
                             </w:pPr>
                             <w:r>
                               <w:rPr>
@@ -11212,7 +10387,7 @@
           </mc:Choice>
           <mc:Fallback>
             <w:pict>
-              <v:rect id="shape_0" ID="Shape4" stroked="f" style="position:absolute;margin-left:124.45pt;margin-top:284.35pt;width:78.1pt;height:20.85pt">
+              <v:rect id="shape_0" ID="Shape4" stroked="f" style="position:absolute;margin-left:124.45pt;margin-top:284.35pt;width:78.2pt;height:20.85pt">
                 <w10:wrap type="square"/>
                 <v:fill o:detectmouseclick="t" on="false"/>
                 <v:stroke color="#3465a4" joinstyle="round" endcap="flat"/>
@@ -11224,9 +10399,7 @@
                         <w:overflowPunct w:val="true"/>
                         <w:spacing w:lineRule="auto" w:line="240" w:before="0" w:after="0"/>
                         <w:jc w:val="center"/>
-                        <w:rPr>
-                          <w:color w:val="auto"/>
-                        </w:rPr>
+                        <w:rPr/>
                       </w:pPr>
                       <w:r>
                         <w:rPr>
@@ -11455,7 +10628,7 @@
         <w:docPartGallery w:val="Page Numbers (Bottom of Page)"/>
         <w:docPartUnique w:val="true"/>
       </w:docPartObj>
-      <w:id w:val="1607580250"/>
+      <w:id w:val="451192252"/>
     </w:sdtPr>
     <w:sdtContent>
       <w:p>
@@ -11488,7 +10661,7 @@
           <w:rPr>
             <w:b/>
           </w:rPr>
-          <w:t>12</w:t>
+          <w:t>4</w:t>
         </w:r>
         <w:r>
           <w:rPr>
@@ -11766,6 +10939,26 @@
   </w:style>
   <w:style w:type="character" w:styleId="ListLabel1">
     <w:name w:val="ListLabel 1"/>
+    <w:qFormat/>
+    <w:rPr>
+      <w:i w:val="false"/>
+      <w:iCs w:val="false"/>
+      <w:sz w:val="28"/>
+      <w:szCs w:val="28"/>
+    </w:rPr>
+  </w:style>
+  <w:style w:type="character" w:styleId="ListLabel2">
+    <w:name w:val="ListLabel 2"/>
+    <w:qFormat/>
+    <w:rPr>
+      <w:i w:val="false"/>
+      <w:iCs w:val="false"/>
+      <w:sz w:val="28"/>
+      <w:szCs w:val="28"/>
+    </w:rPr>
+  </w:style>
+  <w:style w:type="character" w:styleId="ListLabel3">
+    <w:name w:val="ListLabel 3"/>
     <w:qFormat/>
     <w:rPr>
       <w:i w:val="false"/>

</xml_diff>